<commit_message>
Documentando el manejo de excepciones en un flujo reactivo con Reactor
Documentando el manejo de excepciones en un flujo reactivo con Reactor
</commit_message>
<xml_diff>
--- a/reactive-programming.docx
+++ b/reactive-programming.docx
@@ -657,6 +657,7 @@
         <w:rPr>
           <w:rStyle w:val="Hipervnculo"/>
           <w:u w:val="none"/>
+          <w:lang w:val="es-CO"/>
         </w:rPr>
       </w:pPr>
       <w:r>
@@ -716,8 +717,6 @@
         </w:rPr>
         <w:t>tor</w:t>
       </w:r>
-      <w:bookmarkStart w:id="0" w:name="_GoBack"/>
-      <w:bookmarkEnd w:id="0"/>
     </w:p>
     <w:p>
       <w:pPr>
@@ -961,7 +960,234 @@
     </w:p>
     <w:p>
       <w:pPr>
+        <w:jc w:val="both"/>
+        <w:rPr>
+          <w:rStyle w:val="Hipervnculo"/>
+          <w:u w:val="none"/>
+          <w:lang w:val="es-CO"/>
+        </w:rPr>
+      </w:pPr>
+      <w:r>
+        <w:rPr>
+          <w:rStyle w:val="Hipervnculo"/>
+          <w:u w:val="none"/>
+          <w:lang w:val="es-CO"/>
+        </w:rPr>
+        <w:t>Manejo de excepciones en un flujo reactivo</w:t>
+      </w:r>
+      <w:r>
+        <w:rPr>
+          <w:rStyle w:val="Hipervnculo"/>
+          <w:u w:val="none"/>
+          <w:lang w:val="es-CO"/>
+        </w:rPr>
+        <w:t xml:space="preserve"> con Reactor</w:t>
+      </w:r>
+    </w:p>
+    <w:p>
+      <w:pPr>
+        <w:jc w:val="both"/>
+        <w:rPr>
+          <w:lang w:val="es-ES"/>
+        </w:rPr>
+      </w:pPr>
+      <w:r>
+        <w:rPr>
+          <w:lang w:val="es-ES"/>
+        </w:rPr>
+        <w:t>Existen 2 categorías para el manejo de excepciones en un proyecto Reactor:</w:t>
+      </w:r>
+    </w:p>
+    <w:p>
+      <w:pPr>
         <w:pStyle w:val="Prrafodelista"/>
+        <w:numPr>
+          <w:ilvl w:val="0"/>
+          <w:numId w:val="5"/>
+        </w:numPr>
+        <w:jc w:val="both"/>
+        <w:rPr>
+          <w:lang w:val="es-CO"/>
+        </w:rPr>
+      </w:pPr>
+      <w:r>
+        <w:rPr>
+          <w:lang w:val="es-CO"/>
+        </w:rPr>
+        <w:t>Categor</w:t>
+      </w:r>
+      <w:r>
+        <w:rPr>
+          <w:lang w:val="es-CO"/>
+        </w:rPr>
+        <w:t>ía</w:t>
+      </w:r>
+      <w:r>
+        <w:rPr>
+          <w:lang w:val="es-CO"/>
+        </w:rPr>
+        <w:t xml:space="preserve"> 1: Recuperarse de una excepción.</w:t>
+      </w:r>
+    </w:p>
+    <w:p>
+      <w:pPr>
+        <w:pStyle w:val="Prrafodelista"/>
+        <w:numPr>
+          <w:ilvl w:val="1"/>
+          <w:numId w:val="5"/>
+        </w:numPr>
+        <w:jc w:val="both"/>
+        <w:rPr>
+          <w:lang w:val="es-CO"/>
+        </w:rPr>
+      </w:pPr>
+      <w:r>
+        <w:rPr>
+          <w:b/>
+          <w:lang w:val="es-CO"/>
+        </w:rPr>
+        <w:t>onErrorReturn</w:t>
+      </w:r>
+      <w:r>
+        <w:rPr>
+          <w:lang w:val="es-CO"/>
+        </w:rPr>
+        <w:t>()</w:t>
+      </w:r>
+    </w:p>
+    <w:p>
+      <w:pPr>
+        <w:pStyle w:val="Prrafodelista"/>
+        <w:numPr>
+          <w:ilvl w:val="1"/>
+          <w:numId w:val="5"/>
+        </w:numPr>
+        <w:jc w:val="both"/>
+        <w:rPr>
+          <w:lang w:val="es-CO"/>
+        </w:rPr>
+      </w:pPr>
+      <w:r>
+        <w:rPr>
+          <w:b/>
+          <w:lang w:val="es-CO"/>
+        </w:rPr>
+        <w:t>onErrorRe</w:t>
+      </w:r>
+      <w:r>
+        <w:rPr>
+          <w:b/>
+          <w:lang w:val="es-CO"/>
+        </w:rPr>
+        <w:t>sume</w:t>
+      </w:r>
+      <w:r>
+        <w:rPr>
+          <w:lang w:val="es-CO"/>
+        </w:rPr>
+        <w:t>()</w:t>
+      </w:r>
+    </w:p>
+    <w:p>
+      <w:pPr>
+        <w:pStyle w:val="Prrafodelista"/>
+        <w:numPr>
+          <w:ilvl w:val="1"/>
+          <w:numId w:val="5"/>
+        </w:numPr>
+        <w:jc w:val="both"/>
+        <w:rPr>
+          <w:lang w:val="es-CO"/>
+        </w:rPr>
+      </w:pPr>
+      <w:r>
+        <w:rPr>
+          <w:b/>
+          <w:lang w:val="es-CO"/>
+        </w:rPr>
+        <w:t>onError</w:t>
+      </w:r>
+      <w:r>
+        <w:rPr>
+          <w:b/>
+          <w:lang w:val="es-CO"/>
+        </w:rPr>
+        <w:t>Continue</w:t>
+      </w:r>
+      <w:r>
+        <w:rPr>
+          <w:lang w:val="es-CO"/>
+        </w:rPr>
+        <w:t>()</w:t>
+      </w:r>
+    </w:p>
+    <w:p>
+      <w:pPr>
+        <w:pStyle w:val="Prrafodelista"/>
+        <w:numPr>
+          <w:ilvl w:val="0"/>
+          <w:numId w:val="5"/>
+        </w:numPr>
+        <w:jc w:val="both"/>
+        <w:rPr>
+          <w:lang w:val="es-CO"/>
+        </w:rPr>
+      </w:pPr>
+      <w:r>
+        <w:rPr>
+          <w:lang w:val="es-CO"/>
+        </w:rPr>
+        <w:t>Categoría 2: Tomar una acción en una excepción y relanzar la excepción.</w:t>
+      </w:r>
+    </w:p>
+    <w:p>
+      <w:pPr>
+        <w:pStyle w:val="Prrafodelista"/>
+        <w:numPr>
+          <w:ilvl w:val="1"/>
+          <w:numId w:val="5"/>
+        </w:numPr>
+        <w:jc w:val="both"/>
+        <w:rPr>
+          <w:b/>
+          <w:lang w:val="es-CO"/>
+        </w:rPr>
+      </w:pPr>
+      <w:r>
+        <w:rPr>
+          <w:b/>
+          <w:u w:val="single"/>
+          <w:lang w:val="es-CO"/>
+        </w:rPr>
+        <w:t>onErrorMap()</w:t>
+      </w:r>
+    </w:p>
+    <w:p>
+      <w:pPr>
+        <w:pStyle w:val="Prrafodelista"/>
+        <w:numPr>
+          <w:ilvl w:val="1"/>
+          <w:numId w:val="5"/>
+        </w:numPr>
+        <w:jc w:val="both"/>
+        <w:rPr>
+          <w:b/>
+          <w:lang w:val="es-CO"/>
+        </w:rPr>
+      </w:pPr>
+      <w:r>
+        <w:rPr>
+          <w:b/>
+          <w:u w:val="single"/>
+          <w:lang w:val="es-CO"/>
+        </w:rPr>
+        <w:t>doOnError()</w:t>
+      </w:r>
+      <w:bookmarkStart w:id="0" w:name="_GoBack"/>
+      <w:bookmarkEnd w:id="0"/>
+    </w:p>
+    <w:p>
+      <w:pPr>
         <w:jc w:val="both"/>
         <w:rPr>
           <w:lang w:val="es-CO"/>
@@ -1076,6 +1302,119 @@
 <file path=word/numbering.xml><?xml version="1.0" encoding="utf-8"?>
 <w:numbering xmlns:wpc="http://schemas.microsoft.com/office/word/2010/wordprocessingCanvas" xmlns:cx="http://schemas.microsoft.com/office/drawing/2014/chartex" xmlns:mc="http://schemas.openxmlformats.org/markup-compatibility/2006" xmlns:o="urn:schemas-microsoft-com:office:office" xmlns:r="http://schemas.openxmlformats.org/officeDocument/2006/relationships" xmlns:m="http://schemas.openxmlformats.org/officeDocument/2006/math" xmlns:v="urn:schemas-microsoft-com:vml" xmlns:wp14="http://schemas.microsoft.com/office/word/2010/wordprocessingDrawing" xmlns:wp="http://schemas.openxmlformats.org/drawingml/2006/wordprocessingDrawing" xmlns:w10="urn:schemas-microsoft-com:office:word" xmlns:w="http://schemas.openxmlformats.org/wordprocessingml/2006/main" xmlns:w14="http://schemas.microsoft.com/office/word/2010/wordml" xmlns:w15="http://schemas.microsoft.com/office/word/2012/wordml" xmlns:w16se="http://schemas.microsoft.com/office/word/2015/wordml/symex" xmlns:wpg="http://schemas.microsoft.com/office/word/2010/wordprocessingGroup" xmlns:wpi="http://schemas.microsoft.com/office/word/2010/wordprocessingInk" xmlns:wne="http://schemas.microsoft.com/office/word/2006/wordml" xmlns:wps="http://schemas.microsoft.com/office/word/2010/wordprocessingShape" mc:Ignorable="w14 w15 w16se wp14">
   <w:abstractNum w:abstractNumId="0" w15:restartNumberingAfterBreak="0">
+    <w:nsid w:val="38D75D1D"/>
+    <w:multiLevelType w:val="hybridMultilevel"/>
+    <w:tmpl w:val="F1804202"/>
+    <w:lvl w:ilvl="0" w:tplc="04090001">
+      <w:start w:val="1"/>
+      <w:numFmt w:val="bullet"/>
+      <w:lvlText w:val=""/>
+      <w:lvlJc w:val="left"/>
+      <w:pPr>
+        <w:ind w:left="720" w:hanging="360"/>
+      </w:pPr>
+      <w:rPr>
+        <w:rFonts w:ascii="Symbol" w:hAnsi="Symbol" w:hint="default"/>
+      </w:rPr>
+    </w:lvl>
+    <w:lvl w:ilvl="1" w:tplc="0409000D">
+      <w:start w:val="1"/>
+      <w:numFmt w:val="bullet"/>
+      <w:lvlText w:val=""/>
+      <w:lvlJc w:val="left"/>
+      <w:pPr>
+        <w:ind w:left="1440" w:hanging="360"/>
+      </w:pPr>
+      <w:rPr>
+        <w:rFonts w:ascii="Wingdings" w:hAnsi="Wingdings" w:hint="default"/>
+      </w:rPr>
+    </w:lvl>
+    <w:lvl w:ilvl="2" w:tplc="04090005" w:tentative="1">
+      <w:start w:val="1"/>
+      <w:numFmt w:val="bullet"/>
+      <w:lvlText w:val=""/>
+      <w:lvlJc w:val="left"/>
+      <w:pPr>
+        <w:ind w:left="2160" w:hanging="360"/>
+      </w:pPr>
+      <w:rPr>
+        <w:rFonts w:ascii="Wingdings" w:hAnsi="Wingdings" w:hint="default"/>
+      </w:rPr>
+    </w:lvl>
+    <w:lvl w:ilvl="3" w:tplc="04090001" w:tentative="1">
+      <w:start w:val="1"/>
+      <w:numFmt w:val="bullet"/>
+      <w:lvlText w:val=""/>
+      <w:lvlJc w:val="left"/>
+      <w:pPr>
+        <w:ind w:left="2880" w:hanging="360"/>
+      </w:pPr>
+      <w:rPr>
+        <w:rFonts w:ascii="Symbol" w:hAnsi="Symbol" w:hint="default"/>
+      </w:rPr>
+    </w:lvl>
+    <w:lvl w:ilvl="4" w:tplc="04090003" w:tentative="1">
+      <w:start w:val="1"/>
+      <w:numFmt w:val="bullet"/>
+      <w:lvlText w:val="o"/>
+      <w:lvlJc w:val="left"/>
+      <w:pPr>
+        <w:ind w:left="3600" w:hanging="360"/>
+      </w:pPr>
+      <w:rPr>
+        <w:rFonts w:ascii="Courier New" w:hAnsi="Courier New" w:cs="Courier New" w:hint="default"/>
+      </w:rPr>
+    </w:lvl>
+    <w:lvl w:ilvl="5" w:tplc="04090005" w:tentative="1">
+      <w:start w:val="1"/>
+      <w:numFmt w:val="bullet"/>
+      <w:lvlText w:val=""/>
+      <w:lvlJc w:val="left"/>
+      <w:pPr>
+        <w:ind w:left="4320" w:hanging="360"/>
+      </w:pPr>
+      <w:rPr>
+        <w:rFonts w:ascii="Wingdings" w:hAnsi="Wingdings" w:hint="default"/>
+      </w:rPr>
+    </w:lvl>
+    <w:lvl w:ilvl="6" w:tplc="04090001" w:tentative="1">
+      <w:start w:val="1"/>
+      <w:numFmt w:val="bullet"/>
+      <w:lvlText w:val=""/>
+      <w:lvlJc w:val="left"/>
+      <w:pPr>
+        <w:ind w:left="5040" w:hanging="360"/>
+      </w:pPr>
+      <w:rPr>
+        <w:rFonts w:ascii="Symbol" w:hAnsi="Symbol" w:hint="default"/>
+      </w:rPr>
+    </w:lvl>
+    <w:lvl w:ilvl="7" w:tplc="04090003" w:tentative="1">
+      <w:start w:val="1"/>
+      <w:numFmt w:val="bullet"/>
+      <w:lvlText w:val="o"/>
+      <w:lvlJc w:val="left"/>
+      <w:pPr>
+        <w:ind w:left="5760" w:hanging="360"/>
+      </w:pPr>
+      <w:rPr>
+        <w:rFonts w:ascii="Courier New" w:hAnsi="Courier New" w:cs="Courier New" w:hint="default"/>
+      </w:rPr>
+    </w:lvl>
+    <w:lvl w:ilvl="8" w:tplc="04090005" w:tentative="1">
+      <w:start w:val="1"/>
+      <w:numFmt w:val="bullet"/>
+      <w:lvlText w:val=""/>
+      <w:lvlJc w:val="left"/>
+      <w:pPr>
+        <w:ind w:left="6480" w:hanging="360"/>
+      </w:pPr>
+      <w:rPr>
+        <w:rFonts w:ascii="Wingdings" w:hAnsi="Wingdings" w:hint="default"/>
+      </w:rPr>
+    </w:lvl>
+  </w:abstractNum>
+  <w:abstractNum w:abstractNumId="1" w15:restartNumberingAfterBreak="0">
     <w:nsid w:val="3EAC7AB1"/>
     <w:multiLevelType w:val="hybridMultilevel"/>
     <w:tmpl w:val="4768EF96"/>
@@ -1161,7 +1500,7 @@
       </w:pPr>
     </w:lvl>
   </w:abstractNum>
-  <w:abstractNum w:abstractNumId="1" w15:restartNumberingAfterBreak="0">
+  <w:abstractNum w:abstractNumId="2" w15:restartNumberingAfterBreak="0">
     <w:nsid w:val="487E53AF"/>
     <w:multiLevelType w:val="hybridMultilevel"/>
     <w:tmpl w:val="E6A4E0D6"/>
@@ -1247,7 +1586,7 @@
       </w:pPr>
     </w:lvl>
   </w:abstractNum>
-  <w:abstractNum w:abstractNumId="2" w15:restartNumberingAfterBreak="0">
+  <w:abstractNum w:abstractNumId="3" w15:restartNumberingAfterBreak="0">
     <w:nsid w:val="52A67B3D"/>
     <w:multiLevelType w:val="hybridMultilevel"/>
     <w:tmpl w:val="34E820F8"/>
@@ -1360,7 +1699,7 @@
       </w:rPr>
     </w:lvl>
   </w:abstractNum>
-  <w:abstractNum w:abstractNumId="3" w15:restartNumberingAfterBreak="0">
+  <w:abstractNum w:abstractNumId="4" w15:restartNumberingAfterBreak="0">
     <w:nsid w:val="71273D9E"/>
     <w:multiLevelType w:val="multilevel"/>
     <w:tmpl w:val="12E05858"/>
@@ -1510,16 +1849,19 @@
     </w:lvl>
   </w:abstractNum>
   <w:num w:numId="1">
+    <w:abstractNumId w:val="3"/>
+  </w:num>
+  <w:num w:numId="2">
+    <w:abstractNumId w:val="1"/>
+  </w:num>
+  <w:num w:numId="3">
     <w:abstractNumId w:val="2"/>
   </w:num>
-  <w:num w:numId="2">
+  <w:num w:numId="4">
+    <w:abstractNumId w:val="4"/>
+  </w:num>
+  <w:num w:numId="5">
     <w:abstractNumId w:val="0"/>
-  </w:num>
-  <w:num w:numId="3">
-    <w:abstractNumId w:val="1"/>
-  </w:num>
-  <w:num w:numId="4">
-    <w:abstractNumId w:val="3"/>
   </w:num>
 </w:numbering>
 </file>

</xml_diff>